<commit_message>
Updated docs - Anthony
</commit_message>
<xml_diff>
--- a/Documents/PersonalInformation_Anthony.docx
+++ b/Documents/PersonalInformation_Anthony.docx
@@ -76,7 +76,37 @@
           <w:sz w:val="24"/>
           <w:lang w:val="en-AU"/>
         </w:rPr>
-        <w:t xml:space="preserve"> when I took a game development class, although I ended up not being too interest in developing games, I started to get into other aspects of IT starting from there. As I am a third year, I have learned a few programming languages such as Java, C, C++, and Python. I also have some experience using SQL, and using </w:t>
+        <w:t xml:space="preserve"> when I took a game development class, although I ended up not being too interest in developing games, I started to get into other aspects of IT starting from there. </w:t>
+      </w:r>
+      <w:r>
+        <w:rPr>
+          <w:sz w:val="24"/>
+          <w:lang w:val="en-AU"/>
+        </w:rPr>
+        <w:t xml:space="preserve">My interest in </w:t>
+      </w:r>
+      <w:proofErr w:type="gramStart"/>
+      <w:r>
+        <w:rPr>
+          <w:sz w:val="24"/>
+          <w:lang w:val="en-AU"/>
+        </w:rPr>
+        <w:t>It</w:t>
+      </w:r>
+      <w:proofErr w:type="gramEnd"/>
+      <w:r>
+        <w:rPr>
+          <w:sz w:val="24"/>
+          <w:lang w:val="en-AU"/>
+        </w:rPr>
+        <w:t xml:space="preserve"> was mainly in the areas of software development, which lead me to choosing a Computer Science degree. </w:t>
+      </w:r>
+      <w:r>
+        <w:rPr>
+          <w:sz w:val="24"/>
+          <w:lang w:val="en-AU"/>
+        </w:rPr>
+        <w:t xml:space="preserve">As I am a third year, I have learned a few programming languages such as Java, C, C++, and Python. I also have some experience using SQL, and using </w:t>
       </w:r>
       <w:proofErr w:type="spellStart"/>
       <w:r>
@@ -102,6 +132,7 @@
           <w:lang w:val="en-AU"/>
         </w:rPr>
       </w:pPr>
+      <w:bookmarkStart w:id="1" w:name="_GoBack"/>
       <w:r>
         <w:rPr>
           <w:noProof/>
@@ -109,8 +140,8 @@
         </w:rPr>
         <w:drawing>
           <wp:inline distT="0" distB="0" distL="0" distR="0">
-            <wp:extent cx="5943600" cy="4457700"/>
-            <wp:effectExtent l="0" t="0" r="0" b="0"/>
+            <wp:extent cx="5250444" cy="3937833"/>
+            <wp:effectExtent l="8572" t="0" r="0" b="0"/>
             <wp:docPr id="1" name="Picture 1"/>
             <wp:cNvGraphicFramePr>
               <a:graphicFrameLocks xmlns:a="http://schemas.openxmlformats.org/drawingml/2006/main" noChangeAspect="1"/>
@@ -137,7 +168,7 @@
                   <pic:spPr>
                     <a:xfrm rot="16200000">
                       <a:off x="0" y="0"/>
-                      <a:ext cx="5943600" cy="4457700"/>
+                      <a:ext cx="5251275" cy="3938456"/>
                     </a:xfrm>
                     <a:prstGeom prst="rect">
                       <a:avLst/>
@@ -149,7 +180,6 @@
           </wp:inline>
         </w:drawing>
       </w:r>
-      <w:bookmarkStart w:id="1" w:name="_GoBack"/>
       <w:bookmarkEnd w:id="1"/>
     </w:p>
     <w:sectPr>

</xml_diff>